<commit_message>
Updated 1st lection slides, fixed error in work programs
</commit_message>
<xml_diff>
--- a/software-design-spbsu/РПД/053904_Проектирование программного обеспечения_17_5006_7с_Литвинов_Брыксин.docx
+++ b/software-design-spbsu/РПД/053904_Проектирование программного обеспечения_17_5006_7с_Литвинов_Брыксин.docx
@@ -7589,7 +7589,7 @@
           <w:rFonts w:ascii="Times New Roman" w:hAnsi="Times New Roman" w:cs="Times New Roman"/>
           <w:bCs/>
         </w:rPr>
-        <w:t>, далее оценка усредняется. Результат переводится в диапазон от 0 до 100.</w:t>
+        <w:t>, далее оценка усредняется.</w:t>
       </w:r>
     </w:p>
     <w:p>
@@ -7704,7 +7704,7 @@
       </w:tblPr>
       <w:tblGrid>
         <w:gridCol w:w="2383"/>
-        <w:gridCol w:w="2382"/>
+        <w:gridCol w:w="2429"/>
         <w:gridCol w:w="2377"/>
       </w:tblGrid>
       <w:tr>
@@ -7771,6 +7771,7 @@
               <w:rPr>
                 <w:rFonts w:ascii="Times New Roman" w:hAnsi="Times New Roman" w:cs="Times New Roman"/>
                 <w:bCs/>
+                <w:lang w:val="en-US"/>
               </w:rPr>
             </w:pPr>
             <w:r>
@@ -7778,7 +7779,14 @@
                 <w:rFonts w:ascii="Times New Roman" w:hAnsi="Times New Roman" w:cs="Times New Roman"/>
                 <w:bCs/>
               </w:rPr>
-              <w:t>проведении зачёта</w:t>
+              <w:t xml:space="preserve">проведении </w:t>
+            </w:r>
+            <w:r>
+              <w:rPr>
+                <w:rFonts w:ascii="Times New Roman" w:hAnsi="Times New Roman" w:cs="Times New Roman"/>
+                <w:bCs/>
+              </w:rPr>
+              <w:t>экзамена</w:t>
             </w:r>
           </w:p>
         </w:tc>
@@ -7858,7 +7866,7 @@
                 <w:rFonts w:ascii="Times New Roman" w:hAnsi="Times New Roman" w:cs="Times New Roman"/>
                 <w:bCs/>
               </w:rPr>
-              <w:t>зачтено</w:t>
+              <w:t>отлично</w:t>
             </w:r>
           </w:p>
         </w:tc>
@@ -7925,7 +7933,7 @@
                 <w:rFonts w:ascii="Times New Roman" w:hAnsi="Times New Roman" w:cs="Times New Roman"/>
                 <w:bCs/>
               </w:rPr>
-              <w:t>зачтено</w:t>
+              <w:t>хорошо</w:t>
             </w:r>
           </w:p>
         </w:tc>
@@ -7992,7 +8000,7 @@
                 <w:rFonts w:ascii="Times New Roman" w:hAnsi="Times New Roman" w:cs="Times New Roman"/>
                 <w:bCs/>
               </w:rPr>
-              <w:t>зачтено</w:t>
+              <w:t>хорошо</w:t>
             </w:r>
           </w:p>
         </w:tc>
@@ -8059,7 +8067,7 @@
                 <w:rFonts w:ascii="Times New Roman" w:hAnsi="Times New Roman" w:cs="Times New Roman"/>
                 <w:bCs/>
               </w:rPr>
-              <w:t>зачтено</w:t>
+              <w:t>удовлетворительно</w:t>
             </w:r>
           </w:p>
         </w:tc>
@@ -8126,7 +8134,7 @@
                 <w:rFonts w:ascii="Times New Roman" w:hAnsi="Times New Roman" w:cs="Times New Roman"/>
                 <w:bCs/>
               </w:rPr>
-              <w:t>зачтено</w:t>
+              <w:t>удовлетворительно</w:t>
             </w:r>
           </w:p>
         </w:tc>
@@ -8193,7 +8201,14 @@
                 <w:rFonts w:ascii="Times New Roman" w:hAnsi="Times New Roman" w:cs="Times New Roman"/>
                 <w:bCs/>
               </w:rPr>
-              <w:t>не зачтено</w:t>
+              <w:t>не</w:t>
+            </w:r>
+            <w:r>
+              <w:rPr>
+                <w:rFonts w:ascii="Times New Roman" w:hAnsi="Times New Roman" w:cs="Times New Roman"/>
+                <w:bCs/>
+              </w:rPr>
+              <w:t>удовлетворительно</w:t>
             </w:r>
           </w:p>
         </w:tc>

</xml_diff>